<commit_message>
feat: Latest version of the Patent Researcher
</commit_message>
<xml_diff>
--- a/templates/Bibliographic_Revision_Template.docx
+++ b/templates/Bibliographic_Revision_Template.docx
@@ -14,7 +14,7 @@
     <w:tbl>
       <w:tblPr>
         <w:tblpPr w:leftFromText="141" w:rightFromText="141" w:vertAnchor="page" w:horzAnchor="margin" w:tblpY="2411"/>
-        <w:tblW w:w="10631" w:type="dxa"/>
+        <w:tblW w:w="5000" w:type="pct"/>
         <w:tblBorders>
           <w:top w:val="dotted" w:sz="4" w:space="0" w:color="auto"/>
           <w:left w:val="dotted" w:sz="4" w:space="0" w:color="auto"/>
@@ -26,8 +26,8 @@
         <w:tblLook w:val="01E0" w:firstRow="1" w:lastRow="1" w:firstColumn="1" w:lastColumn="1" w:noHBand="0" w:noVBand="0"/>
       </w:tblPr>
       <w:tblGrid>
-        <w:gridCol w:w="3823"/>
-        <w:gridCol w:w="6808"/>
+        <w:gridCol w:w="3621"/>
+        <w:gridCol w:w="6449"/>
       </w:tblGrid>
       <w:tr>
         <w:trPr>
@@ -35,7 +35,7 @@
         </w:trPr>
         <w:tc>
           <w:tcPr>
-            <w:tcW w:w="10631" w:type="dxa"/>
+            <w:tcW w:w="5000" w:type="pct"/>
             <w:gridSpan w:val="2"/>
             <w:shd w:val="clear" w:color="auto" w:fill="DBE5F1" w:themeFill="accent1" w:themeFillTint="33"/>
             <w:vAlign w:val="center"/>
@@ -55,6 +55,7 @@
                 <w:lang w:val="en-US"/>
               </w:rPr>
             </w:pPr>
+            <w:bookmarkStart w:id="0" w:name="_GoBack"/>
             <w:r>
               <w:rPr>
                 <w:b/>
@@ -73,7 +74,7 @@
         </w:trPr>
         <w:tc>
           <w:tcPr>
-            <w:tcW w:w="3823" w:type="dxa"/>
+            <w:tcW w:w="1798" w:type="pct"/>
             <w:vAlign w:val="center"/>
           </w:tcPr>
           <w:p>
@@ -98,7 +99,7 @@
         </w:tc>
         <w:tc>
           <w:tcPr>
-            <w:tcW w:w="6808" w:type="dxa"/>
+            <w:tcW w:w="3202" w:type="pct"/>
             <w:vAlign w:val="center"/>
           </w:tcPr>
           <w:p>
@@ -236,7 +237,7 @@
         </w:trPr>
         <w:tc>
           <w:tcPr>
-            <w:tcW w:w="3823" w:type="dxa"/>
+            <w:tcW w:w="1798" w:type="pct"/>
             <w:vAlign w:val="center"/>
           </w:tcPr>
           <w:p>
@@ -261,7 +262,7 @@
         </w:tc>
         <w:tc>
           <w:tcPr>
-            <w:tcW w:w="6808" w:type="dxa"/>
+            <w:tcW w:w="3202" w:type="pct"/>
             <w:vAlign w:val="center"/>
           </w:tcPr>
           <w:p>
@@ -349,7 +350,7 @@
         </w:trPr>
         <w:tc>
           <w:tcPr>
-            <w:tcW w:w="3823" w:type="dxa"/>
+            <w:tcW w:w="1798" w:type="pct"/>
             <w:vAlign w:val="center"/>
           </w:tcPr>
           <w:p>
@@ -374,7 +375,7 @@
         </w:tc>
         <w:tc>
           <w:tcPr>
-            <w:tcW w:w="6808" w:type="dxa"/>
+            <w:tcW w:w="3202" w:type="pct"/>
             <w:vAlign w:val="center"/>
           </w:tcPr>
           <w:p>
@@ -448,7 +449,7 @@
         </w:trPr>
         <w:tc>
           <w:tcPr>
-            <w:tcW w:w="3823" w:type="dxa"/>
+            <w:tcW w:w="1798" w:type="pct"/>
             <w:vAlign w:val="center"/>
           </w:tcPr>
           <w:p>
@@ -473,7 +474,7 @@
         </w:tc>
         <w:tc>
           <w:tcPr>
-            <w:tcW w:w="6808" w:type="dxa"/>
+            <w:tcW w:w="3202" w:type="pct"/>
             <w:vAlign w:val="center"/>
           </w:tcPr>
           <w:p>
@@ -671,7 +672,7 @@
         </w:trPr>
         <w:tc>
           <w:tcPr>
-            <w:tcW w:w="3823" w:type="dxa"/>
+            <w:tcW w:w="1798" w:type="pct"/>
             <w:vAlign w:val="center"/>
           </w:tcPr>
           <w:p>
@@ -696,7 +697,7 @@
         </w:tc>
         <w:tc>
           <w:tcPr>
-            <w:tcW w:w="6808" w:type="dxa"/>
+            <w:tcW w:w="3202" w:type="pct"/>
             <w:vAlign w:val="center"/>
           </w:tcPr>
           <w:p>
@@ -770,7 +771,7 @@
         </w:trPr>
         <w:tc>
           <w:tcPr>
-            <w:tcW w:w="3823" w:type="dxa"/>
+            <w:tcW w:w="1798" w:type="pct"/>
             <w:vAlign w:val="center"/>
           </w:tcPr>
           <w:p>
@@ -795,7 +796,7 @@
         </w:tc>
         <w:tc>
           <w:tcPr>
-            <w:tcW w:w="6808" w:type="dxa"/>
+            <w:tcW w:w="3202" w:type="pct"/>
             <w:vAlign w:val="center"/>
           </w:tcPr>
           <w:p>
@@ -883,7 +884,7 @@
         </w:trPr>
         <w:tc>
           <w:tcPr>
-            <w:tcW w:w="3823" w:type="dxa"/>
+            <w:tcW w:w="1798" w:type="pct"/>
             <w:vAlign w:val="center"/>
           </w:tcPr>
           <w:p>
@@ -908,7 +909,7 @@
         </w:tc>
         <w:tc>
           <w:tcPr>
-            <w:tcW w:w="6808" w:type="dxa"/>
+            <w:tcW w:w="3202" w:type="pct"/>
             <w:vAlign w:val="center"/>
           </w:tcPr>
           <w:p>
@@ -982,7 +983,7 @@
         </w:trPr>
         <w:tc>
           <w:tcPr>
-            <w:tcW w:w="3823" w:type="dxa"/>
+            <w:tcW w:w="1798" w:type="pct"/>
             <w:vAlign w:val="center"/>
           </w:tcPr>
           <w:p>
@@ -1007,7 +1008,7 @@
         </w:tc>
         <w:tc>
           <w:tcPr>
-            <w:tcW w:w="6808" w:type="dxa"/>
+            <w:tcW w:w="3202" w:type="pct"/>
             <w:vAlign w:val="center"/>
           </w:tcPr>
           <w:p>
@@ -1095,7 +1096,7 @@
         </w:trPr>
         <w:tc>
           <w:tcPr>
-            <w:tcW w:w="3823" w:type="dxa"/>
+            <w:tcW w:w="1798" w:type="pct"/>
             <w:vAlign w:val="center"/>
           </w:tcPr>
           <w:p>
@@ -1120,7 +1121,7 @@
         </w:tc>
         <w:tc>
           <w:tcPr>
-            <w:tcW w:w="6808" w:type="dxa"/>
+            <w:tcW w:w="3202" w:type="pct"/>
             <w:vAlign w:val="center"/>
           </w:tcPr>
           <w:p>
@@ -1214,7 +1215,7 @@
         </w:trPr>
         <w:tc>
           <w:tcPr>
-            <w:tcW w:w="3823" w:type="dxa"/>
+            <w:tcW w:w="1798" w:type="pct"/>
             <w:vAlign w:val="center"/>
           </w:tcPr>
           <w:p>
@@ -1239,7 +1240,7 @@
         </w:tc>
         <w:tc>
           <w:tcPr>
-            <w:tcW w:w="6808" w:type="dxa"/>
+            <w:tcW w:w="3202" w:type="pct"/>
             <w:vAlign w:val="center"/>
           </w:tcPr>
           <w:p>
@@ -1317,7 +1318,7 @@
         </w:trPr>
         <w:tc>
           <w:tcPr>
-            <w:tcW w:w="3823" w:type="dxa"/>
+            <w:tcW w:w="1798" w:type="pct"/>
             <w:vAlign w:val="center"/>
           </w:tcPr>
           <w:p>
@@ -1342,7 +1343,7 @@
         </w:tc>
         <w:tc>
           <w:tcPr>
-            <w:tcW w:w="6808" w:type="dxa"/>
+            <w:tcW w:w="3202" w:type="pct"/>
             <w:vAlign w:val="center"/>
           </w:tcPr>
           <w:p>
@@ -1422,7 +1423,7 @@
         </w:trPr>
         <w:tc>
           <w:tcPr>
-            <w:tcW w:w="3823" w:type="dxa"/>
+            <w:tcW w:w="1798" w:type="pct"/>
             <w:vAlign w:val="center"/>
           </w:tcPr>
           <w:p>
@@ -1447,7 +1448,7 @@
         </w:tc>
         <w:tc>
           <w:tcPr>
-            <w:tcW w:w="6808" w:type="dxa"/>
+            <w:tcW w:w="3202" w:type="pct"/>
             <w:vAlign w:val="center"/>
           </w:tcPr>
           <w:p>
@@ -1535,7 +1536,7 @@
         </w:trPr>
         <w:tc>
           <w:tcPr>
-            <w:tcW w:w="10631" w:type="dxa"/>
+            <w:tcW w:w="5000" w:type="pct"/>
             <w:gridSpan w:val="2"/>
           </w:tcPr>
           <w:p>
@@ -1589,6 +1590,7 @@
           </w:p>
         </w:tc>
       </w:tr>
+      <w:bookmarkEnd w:id="0"/>
     </w:tbl>
     <w:p>
       <w:pPr>
@@ -1662,13 +1664,12 @@
     </w:p>
     <w:tbl>
       <w:tblPr>
-        <w:tblW w:w="0" w:type="auto"/>
-        <w:tblLayout w:type="fixed"/>
+        <w:tblW w:w="5000" w:type="pct"/>
         <w:tblLook w:val="01E0" w:firstRow="1" w:lastRow="1" w:firstColumn="1" w:lastColumn="1" w:noHBand="0" w:noVBand="0"/>
       </w:tblPr>
       <w:tblGrid>
-        <w:gridCol w:w="4618"/>
-        <w:gridCol w:w="5462"/>
+        <w:gridCol w:w="4609"/>
+        <w:gridCol w:w="5451"/>
       </w:tblGrid>
       <w:tr>
         <w:trPr>
@@ -1676,7 +1677,7 @@
         </w:trPr>
         <w:tc>
           <w:tcPr>
-            <w:tcW w:w="10080" w:type="dxa"/>
+            <w:tcW w:w="5000" w:type="pct"/>
             <w:gridSpan w:val="2"/>
             <w:tcBorders>
               <w:top w:val="dotted" w:sz="8" w:space="0" w:color="auto"/>
@@ -1752,7 +1753,7 @@
         </w:trPr>
         <w:tc>
           <w:tcPr>
-            <w:tcW w:w="4618" w:type="dxa"/>
+            <w:tcW w:w="2291" w:type="pct"/>
             <w:tcBorders>
               <w:top w:val="dotted" w:sz="8" w:space="0" w:color="auto"/>
               <w:left w:val="dotted" w:sz="8" w:space="0" w:color="auto"/>
@@ -1782,7 +1783,7 @@
         </w:tc>
         <w:tc>
           <w:tcPr>
-            <w:tcW w:w="5462" w:type="dxa"/>
+            <w:tcW w:w="2709" w:type="pct"/>
             <w:tcBorders>
               <w:top w:val="nil"/>
               <w:left w:val="dotted" w:sz="8" w:space="0" w:color="auto"/>
@@ -1836,7 +1837,7 @@
         </w:trPr>
         <w:tc>
           <w:tcPr>
-            <w:tcW w:w="4618" w:type="dxa"/>
+            <w:tcW w:w="2291" w:type="pct"/>
             <w:tcBorders>
               <w:top w:val="dotted" w:sz="8" w:space="0" w:color="auto"/>
               <w:left w:val="dotted" w:sz="8" w:space="0" w:color="auto"/>
@@ -1866,7 +1867,7 @@
         </w:tc>
         <w:tc>
           <w:tcPr>
-            <w:tcW w:w="5462" w:type="dxa"/>
+            <w:tcW w:w="2709" w:type="pct"/>
             <w:tcBorders>
               <w:top w:val="dotted" w:sz="8" w:space="0" w:color="auto"/>
               <w:left w:val="dotted" w:sz="8" w:space="0" w:color="auto"/>
@@ -1920,7 +1921,7 @@
         </w:trPr>
         <w:tc>
           <w:tcPr>
-            <w:tcW w:w="4618" w:type="dxa"/>
+            <w:tcW w:w="2291" w:type="pct"/>
             <w:tcBorders>
               <w:top w:val="dotted" w:sz="8" w:space="0" w:color="auto"/>
               <w:left w:val="dotted" w:sz="8" w:space="0" w:color="auto"/>
@@ -1950,7 +1951,7 @@
         </w:tc>
         <w:tc>
           <w:tcPr>
-            <w:tcW w:w="5462" w:type="dxa"/>
+            <w:tcW w:w="2709" w:type="pct"/>
             <w:tcBorders>
               <w:top w:val="dotted" w:sz="8" w:space="0" w:color="auto"/>
               <w:left w:val="dotted" w:sz="8" w:space="0" w:color="auto"/>
@@ -1988,7 +1989,7 @@
         </w:trPr>
         <w:tc>
           <w:tcPr>
-            <w:tcW w:w="4618" w:type="dxa"/>
+            <w:tcW w:w="2291" w:type="pct"/>
             <w:tcBorders>
               <w:top w:val="dotted" w:sz="8" w:space="0" w:color="auto"/>
               <w:left w:val="dotted" w:sz="8" w:space="0" w:color="auto"/>
@@ -2018,7 +2019,7 @@
         </w:tc>
         <w:tc>
           <w:tcPr>
-            <w:tcW w:w="5462" w:type="dxa"/>
+            <w:tcW w:w="2709" w:type="pct"/>
             <w:tcBorders>
               <w:top w:val="dotted" w:sz="8" w:space="0" w:color="auto"/>
               <w:left w:val="dotted" w:sz="8" w:space="0" w:color="auto"/>
@@ -2057,7 +2058,7 @@
         </w:trPr>
         <w:tc>
           <w:tcPr>
-            <w:tcW w:w="4618" w:type="dxa"/>
+            <w:tcW w:w="2291" w:type="pct"/>
             <w:tcBorders>
               <w:top w:val="dotted" w:sz="8" w:space="0" w:color="auto"/>
               <w:left w:val="dotted" w:sz="8" w:space="0" w:color="auto"/>
@@ -2087,7 +2088,7 @@
         </w:tc>
         <w:tc>
           <w:tcPr>
-            <w:tcW w:w="5462" w:type="dxa"/>
+            <w:tcW w:w="2709" w:type="pct"/>
             <w:tcBorders>
               <w:top w:val="dotted" w:sz="8" w:space="0" w:color="auto"/>
               <w:left w:val="dotted" w:sz="8" w:space="0" w:color="auto"/>
@@ -2149,7 +2150,7 @@
         </w:trPr>
         <w:tc>
           <w:tcPr>
-            <w:tcW w:w="4618" w:type="dxa"/>
+            <w:tcW w:w="2291" w:type="pct"/>
             <w:tcBorders>
               <w:top w:val="dotted" w:sz="8" w:space="0" w:color="auto"/>
               <w:left w:val="dotted" w:sz="8" w:space="0" w:color="auto"/>
@@ -2179,7 +2180,7 @@
         </w:tc>
         <w:tc>
           <w:tcPr>
-            <w:tcW w:w="5462" w:type="dxa"/>
+            <w:tcW w:w="2709" w:type="pct"/>
             <w:tcBorders>
               <w:top w:val="dotted" w:sz="8" w:space="0" w:color="auto"/>
               <w:left w:val="dotted" w:sz="8" w:space="0" w:color="auto"/>
@@ -2218,7 +2219,7 @@
         </w:trPr>
         <w:tc>
           <w:tcPr>
-            <w:tcW w:w="4618" w:type="dxa"/>
+            <w:tcW w:w="2291" w:type="pct"/>
             <w:tcBorders>
               <w:top w:val="dotted" w:sz="8" w:space="0" w:color="auto"/>
               <w:left w:val="dotted" w:sz="8" w:space="0" w:color="auto"/>
@@ -2248,7 +2249,7 @@
         </w:tc>
         <w:tc>
           <w:tcPr>
-            <w:tcW w:w="5462" w:type="dxa"/>
+            <w:tcW w:w="2709" w:type="pct"/>
             <w:tcBorders>
               <w:top w:val="dotted" w:sz="8" w:space="0" w:color="auto"/>
               <w:left w:val="dotted" w:sz="8" w:space="0" w:color="auto"/>
@@ -2311,7 +2312,7 @@
         </w:trPr>
         <w:tc>
           <w:tcPr>
-            <w:tcW w:w="4618" w:type="dxa"/>
+            <w:tcW w:w="2291" w:type="pct"/>
             <w:tcBorders>
               <w:top w:val="dotted" w:sz="8" w:space="0" w:color="auto"/>
               <w:left w:val="dotted" w:sz="8" w:space="0" w:color="auto"/>
@@ -2341,7 +2342,7 @@
         </w:tc>
         <w:tc>
           <w:tcPr>
-            <w:tcW w:w="5462" w:type="dxa"/>
+            <w:tcW w:w="2709" w:type="pct"/>
             <w:tcBorders>
               <w:top w:val="dotted" w:sz="8" w:space="0" w:color="auto"/>
               <w:left w:val="dotted" w:sz="8" w:space="0" w:color="auto"/>
@@ -2409,7 +2410,7 @@
         </w:trPr>
         <w:tc>
           <w:tcPr>
-            <w:tcW w:w="4618" w:type="dxa"/>
+            <w:tcW w:w="2291" w:type="pct"/>
             <w:tcBorders>
               <w:top w:val="dotted" w:sz="8" w:space="0" w:color="auto"/>
               <w:left w:val="dotted" w:sz="8" w:space="0" w:color="auto"/>
@@ -2439,7 +2440,7 @@
         </w:tc>
         <w:tc>
           <w:tcPr>
-            <w:tcW w:w="5462" w:type="dxa"/>
+            <w:tcW w:w="2709" w:type="pct"/>
             <w:tcBorders>
               <w:top w:val="dotted" w:sz="8" w:space="0" w:color="auto"/>
               <w:left w:val="dotted" w:sz="8" w:space="0" w:color="auto"/>
@@ -2501,7 +2502,7 @@
         </w:trPr>
         <w:tc>
           <w:tcPr>
-            <w:tcW w:w="4618" w:type="dxa"/>
+            <w:tcW w:w="2291" w:type="pct"/>
             <w:tcBorders>
               <w:top w:val="dotted" w:sz="8" w:space="0" w:color="auto"/>
               <w:left w:val="dotted" w:sz="8" w:space="0" w:color="auto"/>
@@ -2531,7 +2532,7 @@
         </w:tc>
         <w:tc>
           <w:tcPr>
-            <w:tcW w:w="5462" w:type="dxa"/>
+            <w:tcW w:w="2709" w:type="pct"/>
             <w:tcBorders>
               <w:top w:val="dotted" w:sz="8" w:space="0" w:color="auto"/>
               <w:left w:val="dotted" w:sz="8" w:space="0" w:color="auto"/>
@@ -2579,7 +2580,7 @@
         </w:trPr>
         <w:tc>
           <w:tcPr>
-            <w:tcW w:w="4618" w:type="dxa"/>
+            <w:tcW w:w="2291" w:type="pct"/>
             <w:tcBorders>
               <w:top w:val="dotted" w:sz="8" w:space="0" w:color="auto"/>
               <w:left w:val="dotted" w:sz="8" w:space="0" w:color="auto"/>
@@ -2609,7 +2610,7 @@
         </w:tc>
         <w:tc>
           <w:tcPr>
-            <w:tcW w:w="5462" w:type="dxa"/>
+            <w:tcW w:w="2709" w:type="pct"/>
             <w:tcBorders>
               <w:top w:val="dotted" w:sz="8" w:space="0" w:color="auto"/>
               <w:left w:val="dotted" w:sz="8" w:space="0" w:color="auto"/>
@@ -2663,7 +2664,7 @@
         </w:trPr>
         <w:tc>
           <w:tcPr>
-            <w:tcW w:w="4618" w:type="dxa"/>
+            <w:tcW w:w="2291" w:type="pct"/>
             <w:tcBorders>
               <w:top w:val="dotted" w:sz="8" w:space="0" w:color="auto"/>
               <w:left w:val="dotted" w:sz="8" w:space="0" w:color="auto"/>
@@ -2693,7 +2694,7 @@
         </w:tc>
         <w:tc>
           <w:tcPr>
-            <w:tcW w:w="5462" w:type="dxa"/>
+            <w:tcW w:w="2709" w:type="pct"/>
             <w:tcBorders>
               <w:top w:val="dotted" w:sz="8" w:space="0" w:color="auto"/>
               <w:left w:val="dotted" w:sz="8" w:space="0" w:color="auto"/>
@@ -2732,7 +2733,7 @@
         </w:trPr>
         <w:tc>
           <w:tcPr>
-            <w:tcW w:w="4618" w:type="dxa"/>
+            <w:tcW w:w="2291" w:type="pct"/>
             <w:tcBorders>
               <w:top w:val="dotted" w:sz="8" w:space="0" w:color="auto"/>
               <w:left w:val="dotted" w:sz="8" w:space="0" w:color="auto"/>
@@ -2761,7 +2762,7 @@
         </w:tc>
         <w:tc>
           <w:tcPr>
-            <w:tcW w:w="5462" w:type="dxa"/>
+            <w:tcW w:w="2709" w:type="pct"/>
             <w:tcBorders>
               <w:top w:val="dotted" w:sz="8" w:space="0" w:color="auto"/>
               <w:left w:val="dotted" w:sz="8" w:space="0" w:color="auto"/>
@@ -3705,7 +3706,7 @@
     </w:p>
     <w:tbl>
       <w:tblPr>
-        <w:tblW w:w="10658" w:type="dxa"/>
+        <w:tblW w:w="5000" w:type="pct"/>
         <w:jc w:val="center"/>
         <w:tblBorders>
           <w:top w:val="dotted" w:sz="4" w:space="0" w:color="auto"/>
@@ -3718,8 +3719,8 @@
         <w:tblLook w:val="01E0" w:firstRow="1" w:lastRow="1" w:firstColumn="1" w:lastColumn="1" w:noHBand="0" w:noVBand="0"/>
       </w:tblPr>
       <w:tblGrid>
-        <w:gridCol w:w="4957"/>
-        <w:gridCol w:w="5701"/>
+        <w:gridCol w:w="4683"/>
+        <w:gridCol w:w="5387"/>
       </w:tblGrid>
       <w:tr>
         <w:trPr>
@@ -3729,7 +3730,7 @@
         </w:trPr>
         <w:tc>
           <w:tcPr>
-            <w:tcW w:w="10658" w:type="dxa"/>
+            <w:tcW w:w="5000" w:type="pct"/>
             <w:gridSpan w:val="2"/>
             <w:shd w:val="clear" w:color="auto" w:fill="DBE5F1"/>
             <w:vAlign w:val="center"/>
@@ -3787,7 +3788,7 @@
         </w:trPr>
         <w:tc>
           <w:tcPr>
-            <w:tcW w:w="4957" w:type="dxa"/>
+            <w:tcW w:w="2325" w:type="pct"/>
             <w:vAlign w:val="center"/>
           </w:tcPr>
           <w:p>
@@ -3811,7 +3812,7 @@
         </w:tc>
         <w:tc>
           <w:tcPr>
-            <w:tcW w:w="5701" w:type="dxa"/>
+            <w:tcW w:w="2675" w:type="pct"/>
             <w:vAlign w:val="center"/>
           </w:tcPr>
           <w:p>
@@ -3863,7 +3864,7 @@
         </w:trPr>
         <w:tc>
           <w:tcPr>
-            <w:tcW w:w="10658" w:type="dxa"/>
+            <w:tcW w:w="5000" w:type="pct"/>
             <w:gridSpan w:val="2"/>
             <w:vAlign w:val="center"/>
           </w:tcPr>
@@ -3919,7 +3920,7 @@
         </w:trPr>
         <w:tc>
           <w:tcPr>
-            <w:tcW w:w="4957" w:type="dxa"/>
+            <w:tcW w:w="2325" w:type="pct"/>
             <w:vAlign w:val="center"/>
           </w:tcPr>
           <w:p>
@@ -3943,7 +3944,7 @@
         </w:tc>
         <w:tc>
           <w:tcPr>
-            <w:tcW w:w="5701" w:type="dxa"/>
+            <w:tcW w:w="2675" w:type="pct"/>
             <w:vAlign w:val="center"/>
           </w:tcPr>
           <w:p>
@@ -3987,7 +3988,7 @@
         </w:trPr>
         <w:tc>
           <w:tcPr>
-            <w:tcW w:w="4957" w:type="dxa"/>
+            <w:tcW w:w="2325" w:type="pct"/>
             <w:vAlign w:val="center"/>
           </w:tcPr>
           <w:p>
@@ -4011,7 +4012,7 @@
         </w:tc>
         <w:tc>
           <w:tcPr>
-            <w:tcW w:w="5701" w:type="dxa"/>
+            <w:tcW w:w="2675" w:type="pct"/>
             <w:vAlign w:val="center"/>
           </w:tcPr>
           <w:p>
@@ -4056,7 +4057,7 @@
         </w:trPr>
         <w:tc>
           <w:tcPr>
-            <w:tcW w:w="4957" w:type="dxa"/>
+            <w:tcW w:w="2325" w:type="pct"/>
             <w:vAlign w:val="center"/>
           </w:tcPr>
           <w:p>
@@ -4080,7 +4081,7 @@
         </w:tc>
         <w:tc>
           <w:tcPr>
-            <w:tcW w:w="5701" w:type="dxa"/>
+            <w:tcW w:w="2675" w:type="pct"/>
             <w:vAlign w:val="center"/>
           </w:tcPr>
           <w:p>
@@ -4126,7 +4127,7 @@
         </w:trPr>
         <w:tc>
           <w:tcPr>
-            <w:tcW w:w="4957" w:type="dxa"/>
+            <w:tcW w:w="2325" w:type="pct"/>
             <w:vAlign w:val="center"/>
           </w:tcPr>
           <w:p>
@@ -4150,7 +4151,7 @@
         </w:tc>
         <w:tc>
           <w:tcPr>
-            <w:tcW w:w="5701" w:type="dxa"/>
+            <w:tcW w:w="2675" w:type="pct"/>
             <w:vAlign w:val="center"/>
           </w:tcPr>
           <w:p>
@@ -4193,7 +4194,7 @@
         </w:trPr>
         <w:tc>
           <w:tcPr>
-            <w:tcW w:w="4957" w:type="dxa"/>
+            <w:tcW w:w="2325" w:type="pct"/>
             <w:vAlign w:val="center"/>
           </w:tcPr>
           <w:p>
@@ -4217,7 +4218,7 @@
         </w:tc>
         <w:tc>
           <w:tcPr>
-            <w:tcW w:w="5701" w:type="dxa"/>
+            <w:tcW w:w="2675" w:type="pct"/>
             <w:vAlign w:val="center"/>
           </w:tcPr>
           <w:p>
@@ -4262,7 +4263,7 @@
         </w:trPr>
         <w:tc>
           <w:tcPr>
-            <w:tcW w:w="4957" w:type="dxa"/>
+            <w:tcW w:w="2325" w:type="pct"/>
             <w:vAlign w:val="center"/>
           </w:tcPr>
           <w:p>
@@ -4286,7 +4287,7 @@
         </w:tc>
         <w:tc>
           <w:tcPr>
-            <w:tcW w:w="5701" w:type="dxa"/>
+            <w:tcW w:w="2675" w:type="pct"/>
             <w:vAlign w:val="center"/>
           </w:tcPr>
           <w:p>
@@ -4332,7 +4333,7 @@
         </w:trPr>
         <w:tc>
           <w:tcPr>
-            <w:tcW w:w="4957" w:type="dxa"/>
+            <w:tcW w:w="2325" w:type="pct"/>
             <w:vAlign w:val="center"/>
           </w:tcPr>
           <w:p>
@@ -4356,7 +4357,7 @@
         </w:tc>
         <w:tc>
           <w:tcPr>
-            <w:tcW w:w="5701" w:type="dxa"/>
+            <w:tcW w:w="2675" w:type="pct"/>
             <w:vAlign w:val="center"/>
           </w:tcPr>
           <w:p>
@@ -4401,7 +4402,7 @@
         </w:trPr>
         <w:tc>
           <w:tcPr>
-            <w:tcW w:w="4957" w:type="dxa"/>
+            <w:tcW w:w="2325" w:type="pct"/>
             <w:vAlign w:val="center"/>
           </w:tcPr>
           <w:p>
@@ -4425,7 +4426,7 @@
         </w:tc>
         <w:tc>
           <w:tcPr>
-            <w:tcW w:w="5701" w:type="dxa"/>
+            <w:tcW w:w="2675" w:type="pct"/>
             <w:vAlign w:val="center"/>
           </w:tcPr>
           <w:p>
@@ -4470,7 +4471,7 @@
         </w:trPr>
         <w:tc>
           <w:tcPr>
-            <w:tcW w:w="4957" w:type="dxa"/>
+            <w:tcW w:w="2325" w:type="pct"/>
             <w:vAlign w:val="center"/>
           </w:tcPr>
           <w:p>
@@ -4494,7 +4495,7 @@
         </w:tc>
         <w:tc>
           <w:tcPr>
-            <w:tcW w:w="5701" w:type="dxa"/>
+            <w:tcW w:w="2675" w:type="pct"/>
             <w:vAlign w:val="center"/>
           </w:tcPr>
           <w:p>
@@ -4540,7 +4541,7 @@
         </w:trPr>
         <w:tc>
           <w:tcPr>
-            <w:tcW w:w="4957" w:type="dxa"/>
+            <w:tcW w:w="2325" w:type="pct"/>
             <w:vAlign w:val="center"/>
           </w:tcPr>
           <w:p>
@@ -4564,7 +4565,7 @@
         </w:tc>
         <w:tc>
           <w:tcPr>
-            <w:tcW w:w="5701" w:type="dxa"/>
+            <w:tcW w:w="2675" w:type="pct"/>
             <w:vAlign w:val="center"/>
           </w:tcPr>
           <w:p>
@@ -4594,7 +4595,7 @@
         </w:trPr>
         <w:tc>
           <w:tcPr>
-            <w:tcW w:w="10658" w:type="dxa"/>
+            <w:tcW w:w="5000" w:type="pct"/>
             <w:gridSpan w:val="2"/>
           </w:tcPr>
           <w:p>
@@ -4728,15 +4729,7 @@
           <w:szCs w:val="20"/>
           <w:lang w:val="en-US"/>
         </w:rPr>
-        <w:t>patent</w:t>
-      </w:r>
-      <w:r>
-        <w:rPr>
-          <w:sz w:val="20"/>
-          <w:szCs w:val="20"/>
-          <w:lang w:val="en-US"/>
-        </w:rPr>
-        <w:t>_research_data</w:t>
+        <w:t>patent_research_data</w:t>
       </w:r>
       <w:proofErr w:type="spellEnd"/>
       <w:r>
@@ -4750,7 +4743,7 @@
     </w:p>
     <w:tbl>
       <w:tblPr>
-        <w:tblW w:w="10705" w:type="dxa"/>
+        <w:tblW w:w="5000" w:type="pct"/>
         <w:jc w:val="center"/>
         <w:tblBorders>
           <w:top w:val="dotted" w:sz="4" w:space="0" w:color="auto"/>
@@ -4761,7 +4754,7 @@
         <w:tblLook w:val="01E0" w:firstRow="1" w:lastRow="1" w:firstColumn="1" w:lastColumn="1" w:noHBand="0" w:noVBand="0"/>
       </w:tblPr>
       <w:tblGrid>
-        <w:gridCol w:w="10705"/>
+        <w:gridCol w:w="10070"/>
       </w:tblGrid>
       <w:tr>
         <w:trPr>
@@ -4770,7 +4763,7 @@
         </w:trPr>
         <w:tc>
           <w:tcPr>
-            <w:tcW w:w="10705" w:type="dxa"/>
+            <w:tcW w:w="5000" w:type="pct"/>
             <w:tcBorders>
               <w:bottom w:val="dotted" w:sz="4" w:space="0" w:color="auto"/>
             </w:tcBorders>
@@ -4799,7 +4792,63 @@
                 <w:szCs w:val="20"/>
                 <w:lang w:val="en-US"/>
               </w:rPr>
-              <w:t>REVISION OF PATENTS (</w:t>
+              <w:t xml:space="preserve">REVISION OF PATENTS </w:t>
+            </w:r>
+            <w:r>
+              <w:rPr>
+                <w:b/>
+                <w:sz w:val="20"/>
+                <w:szCs w:val="20"/>
+                <w:lang w:val="en-US"/>
+              </w:rPr>
+              <w:t xml:space="preserve">FOR </w:t>
+            </w:r>
+            <w:r>
+              <w:rPr>
+                <w:b/>
+                <w:sz w:val="20"/>
+                <w:szCs w:val="20"/>
+                <w:lang w:val="en-US"/>
+              </w:rPr>
+              <w:t>{{ info[“</w:t>
+            </w:r>
+            <w:proofErr w:type="spellStart"/>
+            <w:r>
+              <w:rPr>
+                <w:b/>
+                <w:sz w:val="20"/>
+                <w:szCs w:val="20"/>
+                <w:lang w:val="en-US"/>
+              </w:rPr>
+              <w:t>api_name</w:t>
+            </w:r>
+            <w:proofErr w:type="spellEnd"/>
+            <w:r>
+              <w:rPr>
+                <w:b/>
+                <w:sz w:val="20"/>
+                <w:szCs w:val="20"/>
+                <w:lang w:val="en-US"/>
+              </w:rPr>
+              <w:t>”] }}</w:t>
+            </w:r>
+            <w:r>
+              <w:rPr>
+                <w:b/>
+                <w:sz w:val="20"/>
+                <w:szCs w:val="20"/>
+                <w:lang w:val="en-US"/>
+              </w:rPr>
+              <w:t xml:space="preserve"> </w:t>
+            </w:r>
+            <w:r>
+              <w:rPr>
+                <w:b/>
+                <w:sz w:val="20"/>
+                <w:szCs w:val="20"/>
+                <w:lang w:val="en-US"/>
+              </w:rPr>
+              <w:t>(</w:t>
             </w:r>
             <w:r>
               <w:rPr>
@@ -4829,7 +4878,7 @@
         </w:trPr>
         <w:tc>
           <w:tcPr>
-            <w:tcW w:w="10705" w:type="dxa"/>
+            <w:tcW w:w="5000" w:type="pct"/>
             <w:tcBorders>
               <w:top w:val="dotted" w:sz="4" w:space="0" w:color="auto"/>
             </w:tcBorders>
@@ -4838,15 +4887,9 @@
           </w:tcPr>
           <w:p>
             <w:pPr>
-              <w:pStyle w:val="Prrafodelista"/>
-              <w:numPr>
-                <w:ilvl w:val="0"/>
-                <w:numId w:val="21"/>
-              </w:numPr>
               <w:ind w:right="-29"/>
               <w:rPr>
                 <w:b/>
-                <w:sz w:val="20"/>
                 <w:szCs w:val="20"/>
               </w:rPr>
             </w:pPr>
@@ -4854,7 +4897,6 @@
             <w:r>
               <w:rPr>
                 <w:b/>
-                <w:sz w:val="20"/>
                 <w:szCs w:val="20"/>
               </w:rPr>
               <w:t>{{ info</w:t>
@@ -4863,7 +4905,6 @@
             <w:r>
               <w:rPr>
                 <w:b/>
-                <w:sz w:val="20"/>
                 <w:szCs w:val="20"/>
               </w:rPr>
               <w:t>[“</w:t>
@@ -4872,7 +4913,6 @@
             <w:r>
               <w:rPr>
                 <w:b/>
-                <w:sz w:val="20"/>
                 <w:szCs w:val="20"/>
               </w:rPr>
               <w:t>api_name</w:t>
@@ -4881,7 +4921,6 @@
             <w:r>
               <w:rPr>
                 <w:b/>
-                <w:sz w:val="20"/>
                 <w:szCs w:val="20"/>
               </w:rPr>
               <w:t>”] }}</w:t>
@@ -4893,6 +4932,7 @@
               <w:rPr>
                 <w:sz w:val="20"/>
                 <w:szCs w:val="20"/>
+                <w:u w:val="single"/>
               </w:rPr>
             </w:pPr>
           </w:p>
@@ -5337,8 +5377,6 @@
                 <w:lang w:val="en-US"/>
               </w:rPr>
             </w:pPr>
-            <w:bookmarkStart w:id="0" w:name="_GoBack"/>
-            <w:bookmarkEnd w:id="0"/>
           </w:p>
         </w:tc>
         <w:tc>
@@ -11902,6 +11940,22 @@
 </file>
 
 <file path=customXml/item1.xml><?xml version="1.0" encoding="utf-8"?>
+<p:properties xmlns:p="http://schemas.microsoft.com/office/2006/metadata/properties" xmlns:xsi="http://www.w3.org/2001/XMLSchema-instance" xmlns:pc="http://schemas.microsoft.com/office/infopath/2007/PartnerControls">
+  <documentManagement>
+    <_Flow_SignoffStatus xmlns="b05c8eb9-21c7-4e21-9ad3-377633d18a8c" xsi:nil="true"/>
+    <lcf76f155ced4ddcb4097134ff3c332f xmlns="b05c8eb9-21c7-4e21-9ad3-377633d18a8c">
+      <Terms xmlns="http://schemas.microsoft.com/office/infopath/2007/PartnerControls"/>
+    </lcf76f155ced4ddcb4097134ff3c332f>
+    <TaxCatchAll xmlns="af4772b1-e6c7-4f11-978d-443c9051d8aa" xsi:nil="true"/>
+  </documentManagement>
+</p:properties>
+</file>
+
+<file path=customXml/item2.xml><?xml version="1.0" encoding="utf-8"?>
+<LongProperties xmlns="http://schemas.microsoft.com/office/2006/metadata/longProperties"/>
+</file>
+
+<file path=customXml/item3.xml><?xml version="1.0" encoding="utf-8"?>
 <?mso-contentType ?>
 <FormTemplates xmlns="http://schemas.microsoft.com/sharepoint/v3/contenttype/forms">
   <Display>DocumentLibraryForm</Display>
@@ -11910,7 +11964,7 @@
 </FormTemplates>
 </file>
 
-<file path=customXml/item2.xml><?xml version="1.0" encoding="utf-8"?>
+<file path=customXml/item4.xml><?xml version="1.0" encoding="utf-8"?>
 <ct:contentTypeSchema xmlns:ct="http://schemas.microsoft.com/office/2006/metadata/contentType" xmlns:ma="http://schemas.microsoft.com/office/2006/metadata/properties/metaAttributes" ct:_="" ma:_="" ma:contentTypeName="Documento" ma:contentTypeID="0x010100779A3762DA72A441899A2AF6B87B1A1B" ma:contentTypeVersion="15" ma:contentTypeDescription="Crear nuevo documento." ma:contentTypeScope="" ma:versionID="aa9ff3e2d3565451e9585d57b6476962">
   <xsd:schema xmlns:xsd="http://www.w3.org/2001/XMLSchema" xmlns:xs="http://www.w3.org/2001/XMLSchema" xmlns:p="http://schemas.microsoft.com/office/2006/metadata/properties" xmlns:ns2="b05c8eb9-21c7-4e21-9ad3-377633d18a8c" xmlns:ns3="af4772b1-e6c7-4f11-978d-443c9051d8aa" targetNamespace="http://schemas.microsoft.com/office/2006/metadata/properties" ma:root="true" ma:fieldsID="63c24c9dec42288278bb513100078f4d" ns2:_="" ns3:_="">
     <xsd:import namespace="b05c8eb9-21c7-4e21-9ad3-377633d18a8c"/>
@@ -12145,27 +12199,30 @@
 </ct:contentTypeSchema>
 </file>
 
-<file path=customXml/item3.xml><?xml version="1.0" encoding="utf-8"?>
-<p:properties xmlns:p="http://schemas.microsoft.com/office/2006/metadata/properties" xmlns:xsi="http://www.w3.org/2001/XMLSchema-instance" xmlns:pc="http://schemas.microsoft.com/office/infopath/2007/PartnerControls">
-  <documentManagement>
-    <_Flow_SignoffStatus xmlns="b05c8eb9-21c7-4e21-9ad3-377633d18a8c" xsi:nil="true"/>
-    <lcf76f155ced4ddcb4097134ff3c332f xmlns="b05c8eb9-21c7-4e21-9ad3-377633d18a8c">
-      <Terms xmlns="http://schemas.microsoft.com/office/infopath/2007/PartnerControls"/>
-    </lcf76f155ced4ddcb4097134ff3c332f>
-    <TaxCatchAll xmlns="af4772b1-e6c7-4f11-978d-443c9051d8aa" xsi:nil="true"/>
-  </documentManagement>
-</p:properties>
-</file>
-
-<file path=customXml/item4.xml><?xml version="1.0" encoding="utf-8"?>
-<LongProperties xmlns="http://schemas.microsoft.com/office/2006/metadata/longProperties"/>
-</file>
-
 <file path=customXml/item5.xml><?xml version="1.0" encoding="utf-8"?>
 <b:Sources xmlns:b="http://schemas.openxmlformats.org/officeDocument/2006/bibliography" xmlns="http://schemas.openxmlformats.org/officeDocument/2006/bibliography" SelectedStyle="\APA.XSL" StyleName="APA"/>
 </file>
 
 <file path=customXml/itemProps1.xml><?xml version="1.0" encoding="utf-8"?>
+<ds:datastoreItem xmlns:ds="http://schemas.openxmlformats.org/officeDocument/2006/customXml" ds:itemID="{3B2ECA17-AF6D-47E0-B798-A9F612DA66EA}">
+  <ds:schemaRefs>
+    <ds:schemaRef ds:uri="http://schemas.microsoft.com/office/2006/metadata/properties"/>
+    <ds:schemaRef ds:uri="http://schemas.microsoft.com/office/infopath/2007/PartnerControls"/>
+    <ds:schemaRef ds:uri="b05c8eb9-21c7-4e21-9ad3-377633d18a8c"/>
+    <ds:schemaRef ds:uri="af4772b1-e6c7-4f11-978d-443c9051d8aa"/>
+  </ds:schemaRefs>
+</ds:datastoreItem>
+</file>
+
+<file path=customXml/itemProps2.xml><?xml version="1.0" encoding="utf-8"?>
+<ds:datastoreItem xmlns:ds="http://schemas.openxmlformats.org/officeDocument/2006/customXml" ds:itemID="{2BCC472D-06E5-4C82-A174-9043B5803143}">
+  <ds:schemaRefs>
+    <ds:schemaRef ds:uri="http://schemas.microsoft.com/office/2006/metadata/longProperties"/>
+  </ds:schemaRefs>
+</ds:datastoreItem>
+</file>
+
+<file path=customXml/itemProps3.xml><?xml version="1.0" encoding="utf-8"?>
 <ds:datastoreItem xmlns:ds="http://schemas.openxmlformats.org/officeDocument/2006/customXml" ds:itemID="{15534236-A82E-40B7-92AA-A170DCCC8851}">
   <ds:schemaRefs>
     <ds:schemaRef ds:uri="http://schemas.microsoft.com/sharepoint/v3/contenttype/forms"/>
@@ -12173,7 +12230,7 @@
 </ds:datastoreItem>
 </file>
 
-<file path=customXml/itemProps2.xml><?xml version="1.0" encoding="utf-8"?>
+<file path=customXml/itemProps4.xml><?xml version="1.0" encoding="utf-8"?>
 <ds:datastoreItem xmlns:ds="http://schemas.openxmlformats.org/officeDocument/2006/customXml" ds:itemID="{9662ED9A-BC3E-42BF-96E5-08E3D0FFF141}">
   <ds:schemaRefs>
     <ds:schemaRef ds:uri="http://schemas.microsoft.com/office/2006/metadata/contentType"/>
@@ -12192,27 +12249,8 @@
 </ds:datastoreItem>
 </file>
 
-<file path=customXml/itemProps3.xml><?xml version="1.0" encoding="utf-8"?>
-<ds:datastoreItem xmlns:ds="http://schemas.openxmlformats.org/officeDocument/2006/customXml" ds:itemID="{3B2ECA17-AF6D-47E0-B798-A9F612DA66EA}">
-  <ds:schemaRefs>
-    <ds:schemaRef ds:uri="http://schemas.microsoft.com/office/2006/metadata/properties"/>
-    <ds:schemaRef ds:uri="http://schemas.microsoft.com/office/infopath/2007/PartnerControls"/>
-    <ds:schemaRef ds:uri="b05c8eb9-21c7-4e21-9ad3-377633d18a8c"/>
-    <ds:schemaRef ds:uri="af4772b1-e6c7-4f11-978d-443c9051d8aa"/>
-  </ds:schemaRefs>
-</ds:datastoreItem>
-</file>
-
-<file path=customXml/itemProps4.xml><?xml version="1.0" encoding="utf-8"?>
-<ds:datastoreItem xmlns:ds="http://schemas.openxmlformats.org/officeDocument/2006/customXml" ds:itemID="{2BCC472D-06E5-4C82-A174-9043B5803143}">
-  <ds:schemaRefs>
-    <ds:schemaRef ds:uri="http://schemas.microsoft.com/office/2006/metadata/longProperties"/>
-  </ds:schemaRefs>
-</ds:datastoreItem>
-</file>
-
 <file path=customXml/itemProps5.xml><?xml version="1.0" encoding="utf-8"?>
-<ds:datastoreItem xmlns:ds="http://schemas.openxmlformats.org/officeDocument/2006/customXml" ds:itemID="{E05DD7E9-9126-4AB5-A806-ACA07C482660}">
+<ds:datastoreItem xmlns:ds="http://schemas.openxmlformats.org/officeDocument/2006/customXml" ds:itemID="{05F370F9-21EF-4C08-8E82-41161AAF092E}">
   <ds:schemaRefs>
     <ds:schemaRef ds:uri="http://schemas.openxmlformats.org/officeDocument/2006/bibliography"/>
   </ds:schemaRefs>

</xml_diff>